<commit_message>
Added problem 2 to homework #2
</commit_message>
<xml_diff>
--- a/homework_2_week_5_ray_duran_und.docx
+++ b/homework_2_week_5_ray_duran_und.docx
@@ -149,15 +149,1046 @@
           <w:szCs w:val="22"/>
         </w:rPr>
       </w:pPr>
-      <w:r>
-        <w:rPr>
-          <w:rFonts w:ascii="Times New Roman" w:hAnsi="Times New Roman" w:cs="Times New Roman"/>
-          <w:color w:val="auto"/>
-          <w:sz w:val="22"/>
-          <w:szCs w:val="22"/>
-        </w:rPr>
-        <w:t xml:space="preserve">Figure 1 </w:t>
-      </w:r>
+    </w:p>
+    <w:p>
+      <w:pPr>
+        <w:pStyle w:val="Default"/>
+        <w:rPr>
+          <w:rFonts w:ascii="Times New Roman" w:hAnsi="Times New Roman" w:cs="Times New Roman"/>
+          <w:color w:val="auto"/>
+          <w:sz w:val="22"/>
+          <w:szCs w:val="22"/>
+        </w:rPr>
+      </w:pPr>
+      <w:r>
+        <w:rPr>
+          <w:rFonts w:ascii="Times New Roman" w:hAnsi="Times New Roman" w:cs="Times New Roman"/>
+          <w:color w:val="auto"/>
+          <w:sz w:val="22"/>
+          <w:szCs w:val="22"/>
+        </w:rPr>
+        <w:t>Ans:</w:t>
+      </w:r>
+    </w:p>
+    <w:p>
+      <w:pPr>
+        <w:pStyle w:val="Default"/>
+        <w:rPr>
+          <w:rFonts w:ascii="Times New Roman" w:hAnsi="Times New Roman" w:cs="Times New Roman"/>
+          <w:color w:val="auto"/>
+          <w:sz w:val="22"/>
+          <w:szCs w:val="22"/>
+        </w:rPr>
+      </w:pPr>
+      <w:r>
+        <w:rPr>
+          <w:rFonts w:ascii="Times New Roman" w:hAnsi="Times New Roman" w:cs="Times New Roman"/>
+          <w:color w:val="auto"/>
+          <w:sz w:val="22"/>
+          <w:szCs w:val="22"/>
+        </w:rPr>
+        <w:t>Part A.</w:t>
+      </w:r>
+    </w:p>
+    <w:p>
+      <w:pPr>
+        <w:autoSpaceDE w:val="0"/>
+        <w:autoSpaceDN w:val="0"/>
+        <w:adjustRightInd w:val="0"/>
+        <w:spacing w:after="0" w:line="240" w:lineRule="auto"/>
+        <w:rPr>
+          <w:rFonts w:ascii="Courier New" w:hAnsi="Courier New" w:cs="Courier New"/>
+          <w:sz w:val="24"/>
+          <w:szCs w:val="24"/>
+        </w:rPr>
+      </w:pPr>
+      <w:r>
+        <w:rPr>
+          <w:rFonts w:ascii="Courier New" w:hAnsi="Courier New" w:cs="Courier New"/>
+          <w:color w:val="000000"/>
+          <w:sz w:val="20"/>
+          <w:szCs w:val="20"/>
+        </w:rPr>
+        <w:t xml:space="preserve">so = 50; </w:t>
+      </w:r>
+      <w:r>
+        <w:rPr>
+          <w:rFonts w:ascii="Courier New" w:hAnsi="Courier New" w:cs="Courier New"/>
+          <w:color w:val="3C763D"/>
+          <w:sz w:val="20"/>
+          <w:szCs w:val="20"/>
+        </w:rPr>
+        <w:t>% mm</w:t>
+      </w:r>
+    </w:p>
+    <w:p>
+      <w:pPr>
+        <w:autoSpaceDE w:val="0"/>
+        <w:autoSpaceDN w:val="0"/>
+        <w:adjustRightInd w:val="0"/>
+        <w:spacing w:after="0" w:line="240" w:lineRule="auto"/>
+        <w:rPr>
+          <w:rFonts w:ascii="Courier New" w:hAnsi="Courier New" w:cs="Courier New"/>
+          <w:sz w:val="24"/>
+          <w:szCs w:val="24"/>
+        </w:rPr>
+      </w:pPr>
+      <w:r>
+        <w:rPr>
+          <w:rFonts w:ascii="Courier New" w:hAnsi="Courier New" w:cs="Courier New"/>
+          <w:color w:val="3C763D"/>
+          <w:sz w:val="20"/>
+          <w:szCs w:val="20"/>
+        </w:rPr>
+        <w:t xml:space="preserve"> </w:t>
+      </w:r>
+    </w:p>
+    <w:p>
+      <w:pPr>
+        <w:autoSpaceDE w:val="0"/>
+        <w:autoSpaceDN w:val="0"/>
+        <w:adjustRightInd w:val="0"/>
+        <w:spacing w:after="0" w:line="240" w:lineRule="auto"/>
+        <w:rPr>
+          <w:rFonts w:ascii="Courier New" w:hAnsi="Courier New" w:cs="Courier New"/>
+          <w:sz w:val="24"/>
+          <w:szCs w:val="24"/>
+        </w:rPr>
+      </w:pPr>
+      <w:r>
+        <w:rPr>
+          <w:rFonts w:ascii="Courier New" w:hAnsi="Courier New" w:cs="Courier New"/>
+          <w:color w:val="3C763D"/>
+          <w:sz w:val="20"/>
+          <w:szCs w:val="20"/>
+        </w:rPr>
+        <w:t>% Lens 1 Parameters</w:t>
+      </w:r>
+    </w:p>
+    <w:p>
+      <w:pPr>
+        <w:autoSpaceDE w:val="0"/>
+        <w:autoSpaceDN w:val="0"/>
+        <w:adjustRightInd w:val="0"/>
+        <w:spacing w:after="0" w:line="240" w:lineRule="auto"/>
+        <w:rPr>
+          <w:rFonts w:ascii="Courier New" w:hAnsi="Courier New" w:cs="Courier New"/>
+          <w:sz w:val="24"/>
+          <w:szCs w:val="24"/>
+        </w:rPr>
+      </w:pPr>
+      <w:r>
+        <w:rPr>
+          <w:rFonts w:ascii="Courier New" w:hAnsi="Courier New" w:cs="Courier New"/>
+          <w:color w:val="000000"/>
+          <w:sz w:val="20"/>
+          <w:szCs w:val="20"/>
+        </w:rPr>
+        <w:t xml:space="preserve">lens_1_n1 = 1.5; </w:t>
+      </w:r>
+      <w:r>
+        <w:rPr>
+          <w:rFonts w:ascii="Courier New" w:hAnsi="Courier New" w:cs="Courier New"/>
+          <w:color w:val="3C763D"/>
+          <w:sz w:val="20"/>
+          <w:szCs w:val="20"/>
+        </w:rPr>
+        <w:t>% refractive index</w:t>
+      </w:r>
+    </w:p>
+    <w:p>
+      <w:pPr>
+        <w:autoSpaceDE w:val="0"/>
+        <w:autoSpaceDN w:val="0"/>
+        <w:adjustRightInd w:val="0"/>
+        <w:spacing w:after="0" w:line="240" w:lineRule="auto"/>
+        <w:rPr>
+          <w:rFonts w:ascii="Courier New" w:hAnsi="Courier New" w:cs="Courier New"/>
+          <w:sz w:val="24"/>
+          <w:szCs w:val="24"/>
+        </w:rPr>
+      </w:pPr>
+      <w:r>
+        <w:rPr>
+          <w:rFonts w:ascii="Courier New" w:hAnsi="Courier New" w:cs="Courier New"/>
+          <w:color w:val="000000"/>
+          <w:sz w:val="20"/>
+          <w:szCs w:val="20"/>
+        </w:rPr>
+        <w:t xml:space="preserve">lens_1_R1 = 30; </w:t>
+      </w:r>
+      <w:r>
+        <w:rPr>
+          <w:rFonts w:ascii="Courier New" w:hAnsi="Courier New" w:cs="Courier New"/>
+          <w:color w:val="3C763D"/>
+          <w:sz w:val="20"/>
+          <w:szCs w:val="20"/>
+        </w:rPr>
+        <w:t>% mm</w:t>
+      </w:r>
+    </w:p>
+    <w:p>
+      <w:pPr>
+        <w:autoSpaceDE w:val="0"/>
+        <w:autoSpaceDN w:val="0"/>
+        <w:adjustRightInd w:val="0"/>
+        <w:spacing w:after="0" w:line="240" w:lineRule="auto"/>
+        <w:rPr>
+          <w:rFonts w:ascii="Courier New" w:hAnsi="Courier New" w:cs="Courier New"/>
+          <w:sz w:val="24"/>
+          <w:szCs w:val="24"/>
+        </w:rPr>
+      </w:pPr>
+      <w:r>
+        <w:rPr>
+          <w:rFonts w:ascii="Courier New" w:hAnsi="Courier New" w:cs="Courier New"/>
+          <w:color w:val="000000"/>
+          <w:sz w:val="20"/>
+          <w:szCs w:val="20"/>
+        </w:rPr>
+        <w:t xml:space="preserve">lens_1_R2 = 30; </w:t>
+      </w:r>
+      <w:r>
+        <w:rPr>
+          <w:rFonts w:ascii="Courier New" w:hAnsi="Courier New" w:cs="Courier New"/>
+          <w:color w:val="3C763D"/>
+          <w:sz w:val="20"/>
+          <w:szCs w:val="20"/>
+        </w:rPr>
+        <w:t>% mm</w:t>
+      </w:r>
+    </w:p>
+    <w:p>
+      <w:pPr>
+        <w:autoSpaceDE w:val="0"/>
+        <w:autoSpaceDN w:val="0"/>
+        <w:adjustRightInd w:val="0"/>
+        <w:spacing w:after="0" w:line="240" w:lineRule="auto"/>
+        <w:rPr>
+          <w:rFonts w:ascii="Courier New" w:hAnsi="Courier New" w:cs="Courier New"/>
+          <w:sz w:val="24"/>
+          <w:szCs w:val="24"/>
+        </w:rPr>
+      </w:pPr>
+      <w:r>
+        <w:rPr>
+          <w:rFonts w:ascii="Courier New" w:hAnsi="Courier New" w:cs="Courier New"/>
+          <w:color w:val="3C763D"/>
+          <w:sz w:val="20"/>
+          <w:szCs w:val="20"/>
+        </w:rPr>
+        <w:t xml:space="preserve"> </w:t>
+      </w:r>
+    </w:p>
+    <w:p>
+      <w:pPr>
+        <w:autoSpaceDE w:val="0"/>
+        <w:autoSpaceDN w:val="0"/>
+        <w:adjustRightInd w:val="0"/>
+        <w:spacing w:after="0" w:line="240" w:lineRule="auto"/>
+        <w:rPr>
+          <w:rFonts w:ascii="Courier New" w:hAnsi="Courier New" w:cs="Courier New"/>
+          <w:sz w:val="24"/>
+          <w:szCs w:val="24"/>
+        </w:rPr>
+      </w:pPr>
+      <w:r>
+        <w:rPr>
+          <w:rFonts w:ascii="Courier New" w:hAnsi="Courier New" w:cs="Courier New"/>
+          <w:color w:val="3C763D"/>
+          <w:sz w:val="20"/>
+          <w:szCs w:val="20"/>
+        </w:rPr>
+        <w:t>% Lens 2 Parameters</w:t>
+      </w:r>
+    </w:p>
+    <w:p>
+      <w:pPr>
+        <w:autoSpaceDE w:val="0"/>
+        <w:autoSpaceDN w:val="0"/>
+        <w:adjustRightInd w:val="0"/>
+        <w:spacing w:after="0" w:line="240" w:lineRule="auto"/>
+        <w:rPr>
+          <w:rFonts w:ascii="Courier New" w:hAnsi="Courier New" w:cs="Courier New"/>
+          <w:sz w:val="24"/>
+          <w:szCs w:val="24"/>
+        </w:rPr>
+      </w:pPr>
+      <w:r>
+        <w:rPr>
+          <w:rFonts w:ascii="Courier New" w:hAnsi="Courier New" w:cs="Courier New"/>
+          <w:color w:val="000000"/>
+          <w:sz w:val="20"/>
+          <w:szCs w:val="20"/>
+        </w:rPr>
+        <w:t xml:space="preserve">lens_2_n1 = 1.75; </w:t>
+      </w:r>
+      <w:r>
+        <w:rPr>
+          <w:rFonts w:ascii="Courier New" w:hAnsi="Courier New" w:cs="Courier New"/>
+          <w:color w:val="3C763D"/>
+          <w:sz w:val="20"/>
+          <w:szCs w:val="20"/>
+        </w:rPr>
+        <w:t>% refractive index</w:t>
+      </w:r>
+    </w:p>
+    <w:p>
+      <w:pPr>
+        <w:autoSpaceDE w:val="0"/>
+        <w:autoSpaceDN w:val="0"/>
+        <w:adjustRightInd w:val="0"/>
+        <w:spacing w:after="0" w:line="240" w:lineRule="auto"/>
+        <w:rPr>
+          <w:rFonts w:ascii="Courier New" w:hAnsi="Courier New" w:cs="Courier New"/>
+          <w:sz w:val="24"/>
+          <w:szCs w:val="24"/>
+        </w:rPr>
+      </w:pPr>
+      <w:r>
+        <w:rPr>
+          <w:rFonts w:ascii="Courier New" w:hAnsi="Courier New" w:cs="Courier New"/>
+          <w:color w:val="000000"/>
+          <w:sz w:val="20"/>
+          <w:szCs w:val="20"/>
+        </w:rPr>
+        <w:t xml:space="preserve">lens_2_R1 = 75; </w:t>
+      </w:r>
+      <w:r>
+        <w:rPr>
+          <w:rFonts w:ascii="Courier New" w:hAnsi="Courier New" w:cs="Courier New"/>
+          <w:color w:val="3C763D"/>
+          <w:sz w:val="20"/>
+          <w:szCs w:val="20"/>
+        </w:rPr>
+        <w:t>% mm</w:t>
+      </w:r>
+    </w:p>
+    <w:p>
+      <w:pPr>
+        <w:autoSpaceDE w:val="0"/>
+        <w:autoSpaceDN w:val="0"/>
+        <w:adjustRightInd w:val="0"/>
+        <w:spacing w:after="0" w:line="240" w:lineRule="auto"/>
+        <w:rPr>
+          <w:rFonts w:ascii="Courier New" w:hAnsi="Courier New" w:cs="Courier New"/>
+          <w:sz w:val="24"/>
+          <w:szCs w:val="24"/>
+        </w:rPr>
+      </w:pPr>
+      <w:r>
+        <w:rPr>
+          <w:rFonts w:ascii="Courier New" w:hAnsi="Courier New" w:cs="Courier New"/>
+          <w:color w:val="000000"/>
+          <w:sz w:val="20"/>
+          <w:szCs w:val="20"/>
+        </w:rPr>
+        <w:t xml:space="preserve">lens_2_R2 = 75; </w:t>
+      </w:r>
+      <w:r>
+        <w:rPr>
+          <w:rFonts w:ascii="Courier New" w:hAnsi="Courier New" w:cs="Courier New"/>
+          <w:color w:val="3C763D"/>
+          <w:sz w:val="20"/>
+          <w:szCs w:val="20"/>
+        </w:rPr>
+        <w:t>% mm</w:t>
+      </w:r>
+    </w:p>
+    <w:p>
+      <w:pPr>
+        <w:autoSpaceDE w:val="0"/>
+        <w:autoSpaceDN w:val="0"/>
+        <w:adjustRightInd w:val="0"/>
+        <w:spacing w:after="0" w:line="240" w:lineRule="auto"/>
+        <w:rPr>
+          <w:rFonts w:ascii="Courier New" w:hAnsi="Courier New" w:cs="Courier New"/>
+          <w:sz w:val="24"/>
+          <w:szCs w:val="24"/>
+        </w:rPr>
+      </w:pPr>
+      <w:r>
+        <w:rPr>
+          <w:rFonts w:ascii="Courier New" w:hAnsi="Courier New" w:cs="Courier New"/>
+          <w:color w:val="3C763D"/>
+          <w:sz w:val="20"/>
+          <w:szCs w:val="20"/>
+        </w:rPr>
+        <w:t xml:space="preserve"> </w:t>
+      </w:r>
+    </w:p>
+    <w:p>
+      <w:pPr>
+        <w:autoSpaceDE w:val="0"/>
+        <w:autoSpaceDN w:val="0"/>
+        <w:adjustRightInd w:val="0"/>
+        <w:spacing w:after="0" w:line="240" w:lineRule="auto"/>
+        <w:rPr>
+          <w:rFonts w:ascii="Courier New" w:hAnsi="Courier New" w:cs="Courier New"/>
+          <w:sz w:val="24"/>
+          <w:szCs w:val="24"/>
+        </w:rPr>
+      </w:pPr>
+      <w:r>
+        <w:rPr>
+          <w:rFonts w:ascii="Courier New" w:hAnsi="Courier New" w:cs="Courier New"/>
+          <w:color w:val="3C763D"/>
+          <w:sz w:val="20"/>
+          <w:szCs w:val="20"/>
+        </w:rPr>
+        <w:t>% Part a.</w:t>
+      </w:r>
+    </w:p>
+    <w:p>
+      <w:pPr>
+        <w:autoSpaceDE w:val="0"/>
+        <w:autoSpaceDN w:val="0"/>
+        <w:adjustRightInd w:val="0"/>
+        <w:spacing w:after="0" w:line="240" w:lineRule="auto"/>
+        <w:rPr>
+          <w:rFonts w:ascii="Courier New" w:hAnsi="Courier New" w:cs="Courier New"/>
+          <w:sz w:val="24"/>
+          <w:szCs w:val="24"/>
+        </w:rPr>
+      </w:pPr>
+      <w:r>
+        <w:rPr>
+          <w:rFonts w:ascii="Courier New" w:hAnsi="Courier New" w:cs="Courier New"/>
+          <w:color w:val="3C763D"/>
+          <w:sz w:val="20"/>
+          <w:szCs w:val="20"/>
+        </w:rPr>
+        <w:t>% Lens Focal points</w:t>
+      </w:r>
+    </w:p>
+    <w:p>
+      <w:pPr>
+        <w:autoSpaceDE w:val="0"/>
+        <w:autoSpaceDN w:val="0"/>
+        <w:adjustRightInd w:val="0"/>
+        <w:spacing w:after="0" w:line="240" w:lineRule="auto"/>
+        <w:rPr>
+          <w:rFonts w:ascii="Courier New" w:hAnsi="Courier New" w:cs="Courier New"/>
+          <w:sz w:val="24"/>
+          <w:szCs w:val="24"/>
+        </w:rPr>
+      </w:pPr>
+      <w:r>
+        <w:rPr>
+          <w:rFonts w:ascii="Courier New" w:hAnsi="Courier New" w:cs="Courier New"/>
+          <w:color w:val="3C763D"/>
+          <w:sz w:val="20"/>
+          <w:szCs w:val="20"/>
+        </w:rPr>
+        <w:t>% use equation: 1/f = (nl-</w:t>
+      </w:r>
+      <w:proofErr w:type="gramStart"/>
+      <w:r>
+        <w:rPr>
+          <w:rFonts w:ascii="Courier New" w:hAnsi="Courier New" w:cs="Courier New"/>
+          <w:color w:val="3C763D"/>
+          <w:sz w:val="20"/>
+          <w:szCs w:val="20"/>
+        </w:rPr>
+        <w:t>1)(</w:t>
+      </w:r>
+      <w:proofErr w:type="gramEnd"/>
+      <w:r>
+        <w:rPr>
+          <w:rFonts w:ascii="Courier New" w:hAnsi="Courier New" w:cs="Courier New"/>
+          <w:color w:val="3C763D"/>
+          <w:sz w:val="20"/>
+          <w:szCs w:val="20"/>
+        </w:rPr>
+        <w:t>1/R1 - 1/R2)</w:t>
+      </w:r>
+    </w:p>
+    <w:p>
+      <w:pPr>
+        <w:autoSpaceDE w:val="0"/>
+        <w:autoSpaceDN w:val="0"/>
+        <w:adjustRightInd w:val="0"/>
+        <w:spacing w:after="0" w:line="240" w:lineRule="auto"/>
+        <w:rPr>
+          <w:rFonts w:ascii="Courier New" w:hAnsi="Courier New" w:cs="Courier New"/>
+          <w:sz w:val="24"/>
+          <w:szCs w:val="24"/>
+        </w:rPr>
+      </w:pPr>
+      <w:r>
+        <w:rPr>
+          <w:rFonts w:ascii="Courier New" w:hAnsi="Courier New" w:cs="Courier New"/>
+          <w:color w:val="3C763D"/>
+          <w:sz w:val="20"/>
+          <w:szCs w:val="20"/>
+        </w:rPr>
+        <w:t>% Where R2 is negative because lens is concave</w:t>
+      </w:r>
+    </w:p>
+    <w:p>
+      <w:pPr>
+        <w:autoSpaceDE w:val="0"/>
+        <w:autoSpaceDN w:val="0"/>
+        <w:adjustRightInd w:val="0"/>
+        <w:spacing w:after="0" w:line="240" w:lineRule="auto"/>
+        <w:rPr>
+          <w:rFonts w:ascii="Courier New" w:hAnsi="Courier New" w:cs="Courier New"/>
+          <w:sz w:val="24"/>
+          <w:szCs w:val="24"/>
+        </w:rPr>
+      </w:pPr>
+      <w:r>
+        <w:rPr>
+          <w:rFonts w:ascii="Courier New" w:hAnsi="Courier New" w:cs="Courier New"/>
+          <w:color w:val="000000"/>
+          <w:sz w:val="20"/>
+          <w:szCs w:val="20"/>
+        </w:rPr>
+        <w:t>lens_1_f = ((lens_1_n1-</w:t>
+      </w:r>
+      <w:proofErr w:type="gramStart"/>
+      <w:r>
+        <w:rPr>
+          <w:rFonts w:ascii="Courier New" w:hAnsi="Courier New" w:cs="Courier New"/>
+          <w:color w:val="000000"/>
+          <w:sz w:val="20"/>
+          <w:szCs w:val="20"/>
+        </w:rPr>
+        <w:t>1)*</w:t>
+      </w:r>
+      <w:proofErr w:type="gramEnd"/>
+      <w:r>
+        <w:rPr>
+          <w:rFonts w:ascii="Courier New" w:hAnsi="Courier New" w:cs="Courier New"/>
+          <w:color w:val="000000"/>
+          <w:sz w:val="20"/>
+          <w:szCs w:val="20"/>
+        </w:rPr>
+        <w:t>(1/(lens_1_R1) - 1/(-lens_1_R2)))^-1;</w:t>
+      </w:r>
+    </w:p>
+    <w:p>
+      <w:pPr>
+        <w:autoSpaceDE w:val="0"/>
+        <w:autoSpaceDN w:val="0"/>
+        <w:adjustRightInd w:val="0"/>
+        <w:spacing w:after="0" w:line="240" w:lineRule="auto"/>
+        <w:rPr>
+          <w:rFonts w:ascii="Courier New" w:hAnsi="Courier New" w:cs="Courier New"/>
+          <w:color w:val="000000"/>
+          <w:sz w:val="20"/>
+          <w:szCs w:val="20"/>
+        </w:rPr>
+      </w:pPr>
+      <w:r>
+        <w:rPr>
+          <w:rFonts w:ascii="Courier New" w:hAnsi="Courier New" w:cs="Courier New"/>
+          <w:color w:val="000000"/>
+          <w:sz w:val="20"/>
+          <w:szCs w:val="20"/>
+        </w:rPr>
+        <w:t>lens_2_f = ((lens_2_n1-</w:t>
+      </w:r>
+      <w:proofErr w:type="gramStart"/>
+      <w:r>
+        <w:rPr>
+          <w:rFonts w:ascii="Courier New" w:hAnsi="Courier New" w:cs="Courier New"/>
+          <w:color w:val="000000"/>
+          <w:sz w:val="20"/>
+          <w:szCs w:val="20"/>
+        </w:rPr>
+        <w:t>1)*</w:t>
+      </w:r>
+      <w:proofErr w:type="gramEnd"/>
+      <w:r>
+        <w:rPr>
+          <w:rFonts w:ascii="Courier New" w:hAnsi="Courier New" w:cs="Courier New"/>
+          <w:color w:val="000000"/>
+          <w:sz w:val="20"/>
+          <w:szCs w:val="20"/>
+        </w:rPr>
+        <w:t>(1/(lens_2_R1) - 1/(-lens_2_R2)))^-1;</w:t>
+      </w:r>
+    </w:p>
+    <w:p>
+      <w:pPr>
+        <w:autoSpaceDE w:val="0"/>
+        <w:autoSpaceDN w:val="0"/>
+        <w:adjustRightInd w:val="0"/>
+        <w:spacing w:after="0" w:line="240" w:lineRule="auto"/>
+        <w:rPr>
+          <w:rFonts w:ascii="Courier New" w:hAnsi="Courier New" w:cs="Courier New"/>
+          <w:color w:val="000000"/>
+          <w:sz w:val="20"/>
+          <w:szCs w:val="20"/>
+        </w:rPr>
+      </w:pPr>
+    </w:p>
+    <w:p>
+      <w:pPr>
+        <w:autoSpaceDE w:val="0"/>
+        <w:autoSpaceDN w:val="0"/>
+        <w:adjustRightInd w:val="0"/>
+        <w:spacing w:after="0" w:line="240" w:lineRule="auto"/>
+        <w:rPr>
+          <w:rFonts w:ascii="Courier New" w:hAnsi="Courier New" w:cs="Courier New"/>
+          <w:color w:val="000000"/>
+          <w:sz w:val="20"/>
+          <w:szCs w:val="20"/>
+        </w:rPr>
+      </w:pPr>
+      <w:r>
+        <w:rPr>
+          <w:rFonts w:ascii="Courier New" w:hAnsi="Courier New" w:cs="Courier New"/>
+          <w:color w:val="000000"/>
+          <w:sz w:val="20"/>
+          <w:szCs w:val="20"/>
+        </w:rPr>
+        <w:t>So,</w:t>
+      </w:r>
+    </w:p>
+    <w:p>
+      <w:pPr>
+        <w:autoSpaceDE w:val="0"/>
+        <w:autoSpaceDN w:val="0"/>
+        <w:adjustRightInd w:val="0"/>
+        <w:spacing w:after="0" w:line="240" w:lineRule="auto"/>
+        <w:rPr>
+          <w:rFonts w:ascii="Courier New" w:hAnsi="Courier New" w:cs="Courier New"/>
+          <w:color w:val="000000"/>
+          <w:sz w:val="20"/>
+          <w:szCs w:val="20"/>
+        </w:rPr>
+      </w:pPr>
+      <w:r>
+        <w:rPr>
+          <w:rFonts w:ascii="Courier New" w:hAnsi="Courier New" w:cs="Courier New"/>
+          <w:color w:val="000000"/>
+          <w:sz w:val="20"/>
+          <w:szCs w:val="20"/>
+        </w:rPr>
+        <w:t>f1 = 30 mm</w:t>
+      </w:r>
+    </w:p>
+    <w:p>
+      <w:pPr>
+        <w:autoSpaceDE w:val="0"/>
+        <w:autoSpaceDN w:val="0"/>
+        <w:adjustRightInd w:val="0"/>
+        <w:spacing w:after="0" w:line="240" w:lineRule="auto"/>
+        <w:rPr>
+          <w:rFonts w:ascii="Courier New" w:hAnsi="Courier New" w:cs="Courier New"/>
+          <w:color w:val="000000"/>
+          <w:sz w:val="20"/>
+          <w:szCs w:val="20"/>
+        </w:rPr>
+      </w:pPr>
+      <w:r>
+        <w:rPr>
+          <w:rFonts w:ascii="Courier New" w:hAnsi="Courier New" w:cs="Courier New"/>
+          <w:color w:val="000000"/>
+          <w:sz w:val="20"/>
+          <w:szCs w:val="20"/>
+        </w:rPr>
+        <w:t>f2 = 50 mm</w:t>
+      </w:r>
+    </w:p>
+    <w:p>
+      <w:pPr>
+        <w:autoSpaceDE w:val="0"/>
+        <w:autoSpaceDN w:val="0"/>
+        <w:adjustRightInd w:val="0"/>
+        <w:spacing w:after="0" w:line="240" w:lineRule="auto"/>
+        <w:rPr>
+          <w:rFonts w:ascii="Courier New" w:hAnsi="Courier New" w:cs="Courier New"/>
+          <w:color w:val="000000"/>
+          <w:sz w:val="20"/>
+          <w:szCs w:val="20"/>
+        </w:rPr>
+      </w:pPr>
+    </w:p>
+    <w:p>
+      <w:pPr>
+        <w:autoSpaceDE w:val="0"/>
+        <w:autoSpaceDN w:val="0"/>
+        <w:adjustRightInd w:val="0"/>
+        <w:spacing w:after="0" w:line="240" w:lineRule="auto"/>
+        <w:rPr>
+          <w:rFonts w:ascii="Courier New" w:hAnsi="Courier New" w:cs="Courier New"/>
+          <w:color w:val="000000"/>
+          <w:sz w:val="20"/>
+          <w:szCs w:val="20"/>
+        </w:rPr>
+      </w:pPr>
+      <w:r>
+        <w:rPr>
+          <w:rFonts w:ascii="Courier New" w:hAnsi="Courier New" w:cs="Courier New"/>
+          <w:color w:val="000000"/>
+          <w:sz w:val="20"/>
+          <w:szCs w:val="20"/>
+        </w:rPr>
+        <w:t>Part B.</w:t>
+      </w:r>
+    </w:p>
+    <w:p>
+      <w:pPr>
+        <w:autoSpaceDE w:val="0"/>
+        <w:autoSpaceDN w:val="0"/>
+        <w:adjustRightInd w:val="0"/>
+        <w:spacing w:after="0" w:line="240" w:lineRule="auto"/>
+        <w:rPr>
+          <w:rFonts w:ascii="Courier New" w:hAnsi="Courier New" w:cs="Courier New"/>
+          <w:sz w:val="24"/>
+          <w:szCs w:val="24"/>
+        </w:rPr>
+      </w:pPr>
+      <w:r>
+        <w:rPr>
+          <w:rFonts w:ascii="Courier New" w:hAnsi="Courier New" w:cs="Courier New"/>
+          <w:color w:val="3C763D"/>
+          <w:sz w:val="20"/>
+          <w:szCs w:val="20"/>
+        </w:rPr>
+        <w:t>% Part b.</w:t>
+      </w:r>
+    </w:p>
+    <w:p>
+      <w:pPr>
+        <w:autoSpaceDE w:val="0"/>
+        <w:autoSpaceDN w:val="0"/>
+        <w:adjustRightInd w:val="0"/>
+        <w:spacing w:after="0" w:line="240" w:lineRule="auto"/>
+        <w:rPr>
+          <w:rFonts w:ascii="Courier New" w:hAnsi="Courier New" w:cs="Courier New"/>
+          <w:color w:val="000000"/>
+          <w:sz w:val="20"/>
+          <w:szCs w:val="20"/>
+        </w:rPr>
+      </w:pPr>
+      <w:proofErr w:type="spellStart"/>
+      <w:r>
+        <w:rPr>
+          <w:rFonts w:ascii="Courier New" w:hAnsi="Courier New" w:cs="Courier New"/>
+          <w:color w:val="000000"/>
+          <w:sz w:val="20"/>
+          <w:szCs w:val="20"/>
+        </w:rPr>
+        <w:t>si</w:t>
+      </w:r>
+      <w:proofErr w:type="spellEnd"/>
+      <w:r>
+        <w:rPr>
+          <w:rFonts w:ascii="Courier New" w:hAnsi="Courier New" w:cs="Courier New"/>
+          <w:color w:val="000000"/>
+          <w:sz w:val="20"/>
+          <w:szCs w:val="20"/>
+        </w:rPr>
+        <w:t xml:space="preserve"> = 1</w:t>
+      </w:r>
+      <w:proofErr w:type="gramStart"/>
+      <w:r>
+        <w:rPr>
+          <w:rFonts w:ascii="Courier New" w:hAnsi="Courier New" w:cs="Courier New"/>
+          <w:color w:val="000000"/>
+          <w:sz w:val="20"/>
+          <w:szCs w:val="20"/>
+        </w:rPr>
+        <w:t>/( 1</w:t>
+      </w:r>
+      <w:proofErr w:type="gramEnd"/>
+      <w:r>
+        <w:rPr>
+          <w:rFonts w:ascii="Courier New" w:hAnsi="Courier New" w:cs="Courier New"/>
+          <w:color w:val="000000"/>
+          <w:sz w:val="20"/>
+          <w:szCs w:val="20"/>
+        </w:rPr>
+        <w:t>/(lens_1_f ) - 1/so );</w:t>
+      </w:r>
+    </w:p>
+    <w:p>
+      <w:pPr>
+        <w:autoSpaceDE w:val="0"/>
+        <w:autoSpaceDN w:val="0"/>
+        <w:adjustRightInd w:val="0"/>
+        <w:spacing w:after="0" w:line="240" w:lineRule="auto"/>
+        <w:rPr>
+          <w:rFonts w:ascii="Courier New" w:hAnsi="Courier New" w:cs="Courier New"/>
+          <w:color w:val="000000"/>
+          <w:sz w:val="20"/>
+          <w:szCs w:val="20"/>
+        </w:rPr>
+      </w:pPr>
+    </w:p>
+    <w:p>
+      <w:pPr>
+        <w:autoSpaceDE w:val="0"/>
+        <w:autoSpaceDN w:val="0"/>
+        <w:adjustRightInd w:val="0"/>
+        <w:spacing w:after="0" w:line="240" w:lineRule="auto"/>
+        <w:rPr>
+          <w:rFonts w:ascii="Courier New" w:hAnsi="Courier New" w:cs="Courier New"/>
+          <w:color w:val="000000"/>
+          <w:sz w:val="20"/>
+          <w:szCs w:val="20"/>
+        </w:rPr>
+      </w:pPr>
+      <w:r>
+        <w:rPr>
+          <w:rFonts w:ascii="Courier New" w:hAnsi="Courier New" w:cs="Courier New"/>
+          <w:color w:val="000000"/>
+          <w:sz w:val="20"/>
+          <w:szCs w:val="20"/>
+        </w:rPr>
+        <w:t>So, Intermediate image at 75mm to right of first biconvex lens and shown in diagram below.</w:t>
+      </w:r>
+    </w:p>
+    <w:p>
+      <w:pPr>
+        <w:autoSpaceDE w:val="0"/>
+        <w:autoSpaceDN w:val="0"/>
+        <w:adjustRightInd w:val="0"/>
+        <w:spacing w:after="0" w:line="240" w:lineRule="auto"/>
+        <w:rPr>
+          <w:rFonts w:ascii="Courier New" w:hAnsi="Courier New" w:cs="Courier New"/>
+          <w:color w:val="000000"/>
+          <w:sz w:val="20"/>
+          <w:szCs w:val="20"/>
+        </w:rPr>
+      </w:pPr>
+    </w:p>
+    <w:p>
+      <w:pPr>
+        <w:autoSpaceDE w:val="0"/>
+        <w:autoSpaceDN w:val="0"/>
+        <w:adjustRightInd w:val="0"/>
+        <w:spacing w:after="0" w:line="240" w:lineRule="auto"/>
+        <w:rPr>
+          <w:rFonts w:ascii="Courier New" w:hAnsi="Courier New" w:cs="Courier New"/>
+          <w:color w:val="000000"/>
+          <w:sz w:val="20"/>
+          <w:szCs w:val="20"/>
+        </w:rPr>
+      </w:pPr>
+      <w:r>
+        <w:rPr>
+          <w:noProof/>
+        </w:rPr>
+        <w:lastRenderedPageBreak/>
+        <w:drawing>
+          <wp:inline distT="0" distB="0" distL="0" distR="0" wp14:anchorId="5062B064" wp14:editId="4BF1B1A1">
+            <wp:extent cx="5943600" cy="2583180"/>
+            <wp:effectExtent l="0" t="0" r="0" b="7620"/>
+            <wp:docPr id="1" name="Picture 1" descr="Chart, line chart&#10;&#10;Description automatically generated"/>
+            <wp:cNvGraphicFramePr>
+              <a:graphicFrameLocks xmlns:a="http://schemas.openxmlformats.org/drawingml/2006/main" noChangeAspect="1"/>
+            </wp:cNvGraphicFramePr>
+            <a:graphic xmlns:a="http://schemas.openxmlformats.org/drawingml/2006/main">
+              <a:graphicData uri="http://schemas.openxmlformats.org/drawingml/2006/picture">
+                <pic:pic xmlns:pic="http://schemas.openxmlformats.org/drawingml/2006/picture">
+                  <pic:nvPicPr>
+                    <pic:cNvPr id="1" name="Picture 1" descr="Chart, line chart&#10;&#10;Description automatically generated"/>
+                    <pic:cNvPicPr/>
+                  </pic:nvPicPr>
+                  <pic:blipFill>
+                    <a:blip r:embed="rId6"/>
+                    <a:stretch>
+                      <a:fillRect/>
+                    </a:stretch>
+                  </pic:blipFill>
+                  <pic:spPr>
+                    <a:xfrm>
+                      <a:off x="0" y="0"/>
+                      <a:ext cx="5943600" cy="2583180"/>
+                    </a:xfrm>
+                    <a:prstGeom prst="rect">
+                      <a:avLst/>
+                    </a:prstGeom>
+                  </pic:spPr>
+                </pic:pic>
+              </a:graphicData>
+            </a:graphic>
+          </wp:inline>
+        </w:drawing>
+      </w:r>
+    </w:p>
+    <w:p>
+      <w:pPr>
+        <w:autoSpaceDE w:val="0"/>
+        <w:autoSpaceDN w:val="0"/>
+        <w:adjustRightInd w:val="0"/>
+        <w:spacing w:after="0" w:line="240" w:lineRule="auto"/>
+        <w:rPr>
+          <w:rFonts w:ascii="Courier New" w:hAnsi="Courier New" w:cs="Courier New"/>
+          <w:sz w:val="24"/>
+          <w:szCs w:val="24"/>
+        </w:rPr>
+      </w:pPr>
+    </w:p>
+    <w:p>
+      <w:pPr>
+        <w:autoSpaceDE w:val="0"/>
+        <w:autoSpaceDN w:val="0"/>
+        <w:adjustRightInd w:val="0"/>
+        <w:spacing w:after="0" w:line="240" w:lineRule="auto"/>
+        <w:rPr>
+          <w:rFonts w:ascii="Courier New" w:hAnsi="Courier New" w:cs="Courier New"/>
+          <w:color w:val="000000"/>
+          <w:sz w:val="20"/>
+          <w:szCs w:val="20"/>
+        </w:rPr>
+      </w:pPr>
+    </w:p>
+    <w:p>
+      <w:pPr>
+        <w:autoSpaceDE w:val="0"/>
+        <w:autoSpaceDN w:val="0"/>
+        <w:adjustRightInd w:val="0"/>
+        <w:spacing w:after="0" w:line="240" w:lineRule="auto"/>
+        <w:rPr>
+          <w:rFonts w:ascii="Courier New" w:hAnsi="Courier New" w:cs="Courier New"/>
+          <w:sz w:val="24"/>
+          <w:szCs w:val="24"/>
+        </w:rPr>
+      </w:pPr>
+      <w:r>
+        <w:rPr>
+          <w:rFonts w:ascii="Courier New" w:hAnsi="Courier New" w:cs="Courier New"/>
+          <w:sz w:val="24"/>
+          <w:szCs w:val="24"/>
+        </w:rPr>
+        <w:t>And the size of the image is</w:t>
+      </w:r>
+    </w:p>
+    <w:p>
+      <w:pPr>
+        <w:autoSpaceDE w:val="0"/>
+        <w:autoSpaceDN w:val="0"/>
+        <w:adjustRightInd w:val="0"/>
+        <w:spacing w:after="0" w:line="240" w:lineRule="auto"/>
+        <w:rPr>
+          <w:rFonts w:ascii="Courier New" w:hAnsi="Courier New" w:cs="Courier New"/>
+          <w:sz w:val="24"/>
+          <w:szCs w:val="24"/>
+        </w:rPr>
+      </w:pPr>
+      <w:r>
+        <w:rPr>
+          <w:rFonts w:ascii="Courier New" w:hAnsi="Courier New" w:cs="Courier New"/>
+          <w:color w:val="000000"/>
+          <w:sz w:val="20"/>
+          <w:szCs w:val="20"/>
+        </w:rPr>
+        <w:t>M = -</w:t>
+      </w:r>
+      <w:proofErr w:type="spellStart"/>
+      <w:r>
+        <w:rPr>
+          <w:rFonts w:ascii="Courier New" w:hAnsi="Courier New" w:cs="Courier New"/>
+          <w:color w:val="000000"/>
+          <w:sz w:val="20"/>
+          <w:szCs w:val="20"/>
+        </w:rPr>
+        <w:t>si</w:t>
+      </w:r>
+      <w:proofErr w:type="spellEnd"/>
+      <w:r>
+        <w:rPr>
+          <w:rFonts w:ascii="Courier New" w:hAnsi="Courier New" w:cs="Courier New"/>
+          <w:color w:val="000000"/>
+          <w:sz w:val="20"/>
+          <w:szCs w:val="20"/>
+        </w:rPr>
+        <w:t>/</w:t>
+      </w:r>
+      <w:proofErr w:type="gramStart"/>
+      <w:r>
+        <w:rPr>
+          <w:rFonts w:ascii="Courier New" w:hAnsi="Courier New" w:cs="Courier New"/>
+          <w:color w:val="000000"/>
+          <w:sz w:val="20"/>
+          <w:szCs w:val="20"/>
+        </w:rPr>
+        <w:t>so;</w:t>
+      </w:r>
+      <w:proofErr w:type="gramEnd"/>
+    </w:p>
+    <w:p>
+      <w:pPr>
+        <w:autoSpaceDE w:val="0"/>
+        <w:autoSpaceDN w:val="0"/>
+        <w:adjustRightInd w:val="0"/>
+        <w:spacing w:after="0" w:line="240" w:lineRule="auto"/>
+        <w:rPr>
+          <w:rFonts w:ascii="Courier New" w:hAnsi="Courier New" w:cs="Courier New"/>
+          <w:sz w:val="24"/>
+          <w:szCs w:val="24"/>
+        </w:rPr>
+      </w:pPr>
+    </w:p>
+    <w:p>
+      <w:pPr>
+        <w:autoSpaceDE w:val="0"/>
+        <w:autoSpaceDN w:val="0"/>
+        <w:adjustRightInd w:val="0"/>
+        <w:spacing w:after="0" w:line="240" w:lineRule="auto"/>
+        <w:rPr>
+          <w:rFonts w:ascii="Courier New" w:hAnsi="Courier New" w:cs="Courier New"/>
+          <w:sz w:val="24"/>
+          <w:szCs w:val="24"/>
+        </w:rPr>
+      </w:pPr>
+      <w:r>
+        <w:rPr>
+          <w:rFonts w:ascii="Courier New" w:hAnsi="Courier New" w:cs="Courier New"/>
+          <w:sz w:val="24"/>
+          <w:szCs w:val="24"/>
+        </w:rPr>
+        <w:t>So,</w:t>
+      </w:r>
+    </w:p>
+    <w:p>
+      <w:pPr>
+        <w:autoSpaceDE w:val="0"/>
+        <w:autoSpaceDN w:val="0"/>
+        <w:adjustRightInd w:val="0"/>
+        <w:spacing w:after="0" w:line="240" w:lineRule="auto"/>
+        <w:rPr>
+          <w:rFonts w:ascii="Courier New" w:hAnsi="Courier New" w:cs="Courier New"/>
+          <w:sz w:val="24"/>
+          <w:szCs w:val="24"/>
+        </w:rPr>
+      </w:pPr>
+      <w:r>
+        <w:rPr>
+          <w:rFonts w:ascii="Courier New" w:hAnsi="Courier New" w:cs="Courier New"/>
+          <w:sz w:val="24"/>
+          <w:szCs w:val="24"/>
+        </w:rPr>
+        <w:t>M = -1.5</w:t>
+      </w:r>
+    </w:p>
+    <w:p>
+      <w:pPr>
+        <w:pStyle w:val="Default"/>
+        <w:rPr>
+          <w:rFonts w:ascii="Times New Roman" w:hAnsi="Times New Roman" w:cs="Times New Roman"/>
+          <w:color w:val="auto"/>
+          <w:sz w:val="22"/>
+          <w:szCs w:val="22"/>
+        </w:rPr>
+      </w:pPr>
+    </w:p>
+    <w:p>
+      <w:pPr>
+        <w:pStyle w:val="Default"/>
+        <w:rPr>
+          <w:rFonts w:ascii="Times New Roman" w:hAnsi="Times New Roman" w:cs="Times New Roman"/>
+          <w:color w:val="auto"/>
+          <w:sz w:val="22"/>
+          <w:szCs w:val="22"/>
+        </w:rPr>
+      </w:pPr>
     </w:p>
     <w:p>
       <w:pPr>
@@ -265,6 +1296,184 @@
           <w:szCs w:val="22"/>
         </w:rPr>
       </w:pPr>
+      <w:r>
+        <w:rPr>
+          <w:noProof/>
+        </w:rPr>
+        <w:drawing>
+          <wp:inline distT="0" distB="0" distL="0" distR="0" wp14:anchorId="0A1AE2D7" wp14:editId="102419D7">
+            <wp:extent cx="5943600" cy="2531110"/>
+            <wp:effectExtent l="0" t="0" r="0" b="2540"/>
+            <wp:docPr id="2" name="Picture 2" descr="Chart&#10;&#10;Description automatically generated with medium confidence"/>
+            <wp:cNvGraphicFramePr>
+              <a:graphicFrameLocks xmlns:a="http://schemas.openxmlformats.org/drawingml/2006/main" noChangeAspect="1"/>
+            </wp:cNvGraphicFramePr>
+            <a:graphic xmlns:a="http://schemas.openxmlformats.org/drawingml/2006/main">
+              <a:graphicData uri="http://schemas.openxmlformats.org/drawingml/2006/picture">
+                <pic:pic xmlns:pic="http://schemas.openxmlformats.org/drawingml/2006/picture">
+                  <pic:nvPicPr>
+                    <pic:cNvPr id="2" name="Picture 2" descr="Chart&#10;&#10;Description automatically generated with medium confidence"/>
+                    <pic:cNvPicPr/>
+                  </pic:nvPicPr>
+                  <pic:blipFill>
+                    <a:blip r:embed="rId7"/>
+                    <a:stretch>
+                      <a:fillRect/>
+                    </a:stretch>
+                  </pic:blipFill>
+                  <pic:spPr>
+                    <a:xfrm>
+                      <a:off x="0" y="0"/>
+                      <a:ext cx="5943600" cy="2531110"/>
+                    </a:xfrm>
+                    <a:prstGeom prst="rect">
+                      <a:avLst/>
+                    </a:prstGeom>
+                  </pic:spPr>
+                </pic:pic>
+              </a:graphicData>
+            </a:graphic>
+          </wp:inline>
+        </w:drawing>
+      </w:r>
+    </w:p>
+    <w:p>
+      <w:pPr>
+        <w:pStyle w:val="Default"/>
+        <w:rPr>
+          <w:rFonts w:ascii="Times New Roman" w:hAnsi="Times New Roman" w:cs="Times New Roman"/>
+          <w:color w:val="auto"/>
+          <w:sz w:val="22"/>
+          <w:szCs w:val="22"/>
+        </w:rPr>
+      </w:pPr>
+    </w:p>
+    <w:p>
+      <w:pPr>
+        <w:pStyle w:val="Default"/>
+        <w:rPr>
+          <w:rFonts w:ascii="Times New Roman" w:hAnsi="Times New Roman" w:cs="Times New Roman"/>
+          <w:color w:val="auto"/>
+          <w:sz w:val="22"/>
+          <w:szCs w:val="22"/>
+        </w:rPr>
+      </w:pPr>
+    </w:p>
+    <w:p>
+      <w:pPr>
+        <w:pStyle w:val="Default"/>
+        <w:rPr>
+          <w:rFonts w:ascii="Times New Roman" w:hAnsi="Times New Roman" w:cs="Times New Roman"/>
+          <w:color w:val="auto"/>
+          <w:sz w:val="22"/>
+          <w:szCs w:val="22"/>
+        </w:rPr>
+      </w:pPr>
+    </w:p>
+    <w:p>
+      <w:pPr>
+        <w:pStyle w:val="Default"/>
+        <w:rPr>
+          <w:rFonts w:ascii="Times New Roman" w:hAnsi="Times New Roman" w:cs="Times New Roman"/>
+          <w:color w:val="auto"/>
+          <w:sz w:val="22"/>
+          <w:szCs w:val="22"/>
+        </w:rPr>
+      </w:pPr>
+    </w:p>
+    <w:p>
+      <w:pPr>
+        <w:pStyle w:val="Default"/>
+        <w:rPr>
+          <w:rFonts w:ascii="Times New Roman" w:hAnsi="Times New Roman" w:cs="Times New Roman"/>
+          <w:color w:val="auto"/>
+          <w:sz w:val="22"/>
+          <w:szCs w:val="22"/>
+        </w:rPr>
+      </w:pPr>
+    </w:p>
+    <w:p>
+      <w:pPr>
+        <w:pStyle w:val="Default"/>
+        <w:rPr>
+          <w:rFonts w:ascii="Times New Roman" w:hAnsi="Times New Roman" w:cs="Times New Roman"/>
+          <w:color w:val="auto"/>
+          <w:sz w:val="22"/>
+          <w:szCs w:val="22"/>
+        </w:rPr>
+      </w:pPr>
+      <w:r>
+        <w:rPr>
+          <w:rFonts w:ascii="Times New Roman" w:hAnsi="Times New Roman" w:cs="Times New Roman"/>
+          <w:color w:val="auto"/>
+          <w:sz w:val="22"/>
+          <w:szCs w:val="22"/>
+        </w:rPr>
+        <w:lastRenderedPageBreak/>
+        <w:t>Ans:</w:t>
+      </w:r>
+    </w:p>
+    <w:p>
+      <w:pPr>
+        <w:pStyle w:val="Default"/>
+        <w:rPr>
+          <w:rFonts w:ascii="Times New Roman" w:hAnsi="Times New Roman" w:cs="Times New Roman"/>
+          <w:color w:val="auto"/>
+          <w:sz w:val="22"/>
+          <w:szCs w:val="22"/>
+        </w:rPr>
+      </w:pPr>
+      <w:r>
+        <w:rPr>
+          <w:noProof/>
+        </w:rPr>
+        <w:drawing>
+          <wp:inline distT="0" distB="0" distL="0" distR="0" wp14:anchorId="000238DE" wp14:editId="3130EF76">
+            <wp:extent cx="5943600" cy="2856865"/>
+            <wp:effectExtent l="0" t="0" r="0" b="635"/>
+            <wp:docPr id="3" name="Picture 3" descr="Text&#10;&#10;Description automatically generated with low confidence"/>
+            <wp:cNvGraphicFramePr>
+              <a:graphicFrameLocks xmlns:a="http://schemas.openxmlformats.org/drawingml/2006/main" noChangeAspect="1"/>
+            </wp:cNvGraphicFramePr>
+            <a:graphic xmlns:a="http://schemas.openxmlformats.org/drawingml/2006/main">
+              <a:graphicData uri="http://schemas.openxmlformats.org/drawingml/2006/picture">
+                <pic:pic xmlns:pic="http://schemas.openxmlformats.org/drawingml/2006/picture">
+                  <pic:nvPicPr>
+                    <pic:cNvPr id="3" name="Picture 3" descr="Text&#10;&#10;Description automatically generated with low confidence"/>
+                    <pic:cNvPicPr/>
+                  </pic:nvPicPr>
+                  <pic:blipFill>
+                    <a:blip r:embed="rId8"/>
+                    <a:stretch>
+                      <a:fillRect/>
+                    </a:stretch>
+                  </pic:blipFill>
+                  <pic:spPr>
+                    <a:xfrm>
+                      <a:off x="0" y="0"/>
+                      <a:ext cx="5943600" cy="2856865"/>
+                    </a:xfrm>
+                    <a:prstGeom prst="rect">
+                      <a:avLst/>
+                    </a:prstGeom>
+                  </pic:spPr>
+                </pic:pic>
+              </a:graphicData>
+            </a:graphic>
+          </wp:inline>
+        </w:drawing>
+      </w:r>
+    </w:p>
+    <w:p>
+      <w:pPr>
+        <w:pStyle w:val="Default"/>
+        <w:rPr>
+          <w:rFonts w:ascii="Times New Roman" w:hAnsi="Times New Roman" w:cs="Times New Roman"/>
+          <w:color w:val="auto"/>
+          <w:sz w:val="22"/>
+          <w:szCs w:val="22"/>
+        </w:rPr>
+      </w:pPr>
     </w:p>
     <w:p>
       <w:pPr>
@@ -469,6 +1678,7 @@
           <w:rFonts w:ascii="Times New Roman" w:hAnsi="Times New Roman" w:cs="Times New Roman"/>
           <w:color w:val="000000"/>
         </w:rPr>
+        <w:lastRenderedPageBreak/>
         <w:t xml:space="preserve">(a) What correction should an optometrist prescribe to move the myopic far point out to infinity? </w:t>
       </w:r>
     </w:p>
@@ -499,7 +1709,6 @@
           <w:rFonts w:ascii="Times New Roman" w:hAnsi="Times New Roman" w:cs="Times New Roman"/>
           <w:color w:val="000000"/>
         </w:rPr>
-        <w:lastRenderedPageBreak/>
         <w:t>Ans:</w:t>
       </w:r>
     </w:p>
@@ -970,23 +2179,7 @@
           <w:sz w:val="24"/>
           <w:szCs w:val="24"/>
         </w:rPr>
-        <w:t xml:space="preserve">Part </w:t>
-      </w:r>
-      <w:r>
-        <w:rPr>
-          <w:rFonts w:ascii="Courier New" w:hAnsi="Courier New" w:cs="Courier New"/>
-          <w:sz w:val="24"/>
-          <w:szCs w:val="24"/>
-        </w:rPr>
-        <w:t>B</w:t>
-      </w:r>
-      <w:r>
-        <w:rPr>
-          <w:rFonts w:ascii="Courier New" w:hAnsi="Courier New" w:cs="Courier New"/>
-          <w:sz w:val="24"/>
-          <w:szCs w:val="24"/>
-        </w:rPr>
-        <w:t>:</w:t>
+        <w:t>Part B:</w:t>
       </w:r>
     </w:p>
     <w:p>

</xml_diff>